<commit_message>
03.02.2020 MC Sales Details
</commit_message>
<xml_diff>
--- a/2019/Others/Naimul Visa Details/NOC 2.docx
+++ b/2019/Others/Naimul Visa Details/NOC 2.docx
@@ -1,6 +1,6 @@
 
 <file path=word/document.xml><?xml version="1.0" encoding="utf-8"?>
-<w:document xmlns:wpc="http://schemas.microsoft.com/office/word/2010/wordprocessingCanvas" xmlns:cx="http://schemas.microsoft.com/office/drawing/2014/chartex" xmlns:cx1="http://schemas.microsoft.com/office/drawing/2015/9/8/chartex" xmlns:cx2="http://schemas.microsoft.com/office/drawing/2015/10/21/chartex" xmlns:cx3="http://schemas.microsoft.com/office/drawing/2016/5/9/chartex" xmlns:cx4="http://schemas.microsoft.com/office/drawing/2016/5/10/chartex" xmlns:cx5="http://schemas.microsoft.com/office/drawing/2016/5/11/chartex" xmlns:cx6="http://schemas.microsoft.com/office/drawing/2016/5/12/chartex" xmlns:cx7="http://schemas.microsoft.com/office/drawing/2016/5/13/chartex" xmlns:cx8="http://schemas.microsoft.com/office/drawing/2016/5/14/chartex" xmlns:mc="http://schemas.openxmlformats.org/markup-compatibility/2006" xmlns:aink="http://schemas.microsoft.com/office/drawing/2016/ink" xmlns:am3d="http://schemas.microsoft.com/office/drawing/2017/model3d" xmlns:o="urn:schemas-microsoft-com:office:office" xmlns:r="http://schemas.openxmlformats.org/officeDocument/2006/relationships" xmlns:m="http://schemas.openxmlformats.org/officeDocument/2006/math" xmlns:v="urn:schemas-microsoft-com:vml" xmlns:wp14="http://schemas.microsoft.com/office/word/2010/wordprocessingDrawing" xmlns:wp="http://schemas.openxmlformats.org/drawingml/2006/wordprocessingDrawing" xmlns:w10="urn:schemas-microsoft-com:office:word" xmlns:w="http://schemas.openxmlformats.org/wordprocessingml/2006/main" xmlns:w14="http://schemas.microsoft.com/office/word/2010/wordml" xmlns:w15="http://schemas.microsoft.com/office/word/2012/wordml" xmlns:w16cid="http://schemas.microsoft.com/office/word/2016/wordml/cid" xmlns:w16se="http://schemas.microsoft.com/office/word/2015/wordml/symex" xmlns:wpg="http://schemas.microsoft.com/office/word/2010/wordprocessingGroup" xmlns:wpi="http://schemas.microsoft.com/office/word/2010/wordprocessingInk" xmlns:wne="http://schemas.microsoft.com/office/word/2006/wordml" xmlns:wps="http://schemas.microsoft.com/office/word/2010/wordprocessingShape" mc:Ignorable="w14 w15 w16se w16cid wp14">
+<w:document xmlns:wpc="http://schemas.microsoft.com/office/word/2010/wordprocessingCanvas" xmlns:cx="http://schemas.microsoft.com/office/drawing/2014/chartex" xmlns:cx1="http://schemas.microsoft.com/office/drawing/2015/9/8/chartex" xmlns:cx2="http://schemas.microsoft.com/office/drawing/2015/10/21/chartex" xmlns:cx3="http://schemas.microsoft.com/office/drawing/2016/5/9/chartex" xmlns:cx4="http://schemas.microsoft.com/office/drawing/2016/5/10/chartex" xmlns:cx5="http://schemas.microsoft.com/office/drawing/2016/5/11/chartex" xmlns:cx6="http://schemas.microsoft.com/office/drawing/2016/5/12/chartex" xmlns:cx7="http://schemas.microsoft.com/office/drawing/2016/5/13/chartex" xmlns:cx8="http://schemas.microsoft.com/office/drawing/2016/5/14/chartex" xmlns:mc="http://schemas.openxmlformats.org/markup-compatibility/2006" xmlns:aink="http://schemas.microsoft.com/office/drawing/2016/ink" xmlns:am3d="http://schemas.microsoft.com/office/drawing/2017/model3d" xmlns:o="urn:schemas-microsoft-com:office:office" xmlns:r="http://schemas.openxmlformats.org/officeDocument/2006/relationships" xmlns:m="http://schemas.openxmlformats.org/officeDocument/2006/math" xmlns:v="urn:schemas-microsoft-com:vml" xmlns:wp14="http://schemas.microsoft.com/office/word/2010/wordprocessingDrawing" xmlns:wp="http://schemas.openxmlformats.org/drawingml/2006/wordprocessingDrawing" xmlns:w10="urn:schemas-microsoft-com:office:word" xmlns:w="http://schemas.openxmlformats.org/wordprocessingml/2006/main" xmlns:w14="http://schemas.microsoft.com/office/word/2010/wordml" xmlns:w15="http://schemas.microsoft.com/office/word/2012/wordml" xmlns:w16cex="http://schemas.microsoft.com/office/word/2018/wordml/cex" xmlns:w16cid="http://schemas.microsoft.com/office/word/2016/wordml/cid" xmlns:w16="http://schemas.microsoft.com/office/word/2018/wordml" xmlns:w16se="http://schemas.microsoft.com/office/word/2015/wordml/symex" xmlns:wpg="http://schemas.microsoft.com/office/word/2010/wordprocessingGroup" xmlns:wpi="http://schemas.microsoft.com/office/word/2010/wordprocessingInk" xmlns:wne="http://schemas.microsoft.com/office/word/2006/wordml" xmlns:wps="http://schemas.microsoft.com/office/word/2010/wordprocessingShape" mc:Ignorable="w14 w15 w16se w16cid w16 w16cex wp14">
   <w:body>
     <w:p>
       <w:pPr>
@@ -56,7 +56,54 @@
           <w:sz w:val="28"/>
           <w:szCs w:val="28"/>
         </w:rPr>
-        <w:t>BG/HR &amp; Ad/2019                                                             Date: December 02,2019</w:t>
+        <w:t>BG/HR &amp; Ad</w:t>
+      </w:r>
+      <w:r>
+        <w:rPr>
+          <w:i/>
+          <w:iCs/>
+          <w:sz w:val="28"/>
+          <w:szCs w:val="28"/>
+        </w:rPr>
+        <w:t>/2020</w:t>
+      </w:r>
+      <w:bookmarkStart w:id="0" w:name="_GoBack"/>
+      <w:bookmarkEnd w:id="0"/>
+      <w:r>
+        <w:rPr>
+          <w:i/>
+          <w:iCs/>
+          <w:sz w:val="28"/>
+          <w:szCs w:val="28"/>
+        </w:rPr>
+        <w:t xml:space="preserve">                                                             Date: </w:t>
+      </w:r>
+      <w:r>
+        <w:rPr>
+          <w:i/>
+          <w:iCs/>
+          <w:sz w:val="28"/>
+          <w:szCs w:val="28"/>
+        </w:rPr>
+        <w:t>January 25</w:t>
+      </w:r>
+      <w:r>
+        <w:rPr>
+          <w:i/>
+          <w:iCs/>
+          <w:sz w:val="28"/>
+          <w:szCs w:val="28"/>
+        </w:rPr>
+        <w:t>,2</w:t>
+      </w:r>
+      <w:r>
+        <w:rPr>
+          <w:i/>
+          <w:iCs/>
+          <w:sz w:val="28"/>
+          <w:szCs w:val="28"/>
+        </w:rPr>
+        <w:t>020</w:t>
       </w:r>
     </w:p>
     <w:p>
@@ -166,45 +213,61 @@
           <w:sz w:val="28"/>
           <w:szCs w:val="28"/>
         </w:rPr>
-        <w:t xml:space="preserve">Mr. Md </w:t>
-      </w:r>
-      <w:proofErr w:type="spellStart"/>
-      <w:r>
-        <w:rPr>
+        <w:t>Mr. Md Naimul Haq</w:t>
+      </w:r>
+      <w:r>
+        <w:rPr>
+          <w:sz w:val="28"/>
+          <w:szCs w:val="28"/>
+        </w:rPr>
+        <w:t xml:space="preserve"> bearing passport </w:t>
+      </w:r>
+      <w:r>
+        <w:rPr>
+          <w:rFonts w:ascii="ArialNarrow" w:hAnsi="ArialNarrow" w:cs="ArialNarrow"/>
           <w:b/>
           <w:bCs/>
           <w:sz w:val="28"/>
           <w:szCs w:val="28"/>
         </w:rPr>
-        <w:t>Naimul</w:t>
-      </w:r>
-      <w:proofErr w:type="spellEnd"/>
-      <w:r>
-        <w:rPr>
+        <w:t>BX0534238</w:t>
+      </w:r>
+      <w:r>
+        <w:rPr>
+          <w:rFonts w:ascii="ArialNarrow" w:hAnsi="ArialNarrow" w:cs="ArialNarrow"/>
           <w:b/>
           <w:bCs/>
           <w:sz w:val="28"/>
           <w:szCs w:val="28"/>
         </w:rPr>
-        <w:t xml:space="preserve"> </w:t>
-      </w:r>
-      <w:proofErr w:type="spellStart"/>
-      <w:r>
-        <w:rPr>
+        <w:t xml:space="preserve">. </w:t>
+      </w:r>
+      <w:r>
+        <w:rPr>
+          <w:rFonts w:ascii="ArialNarrow" w:hAnsi="ArialNarrow" w:cs="ArialNarrow"/>
+          <w:sz w:val="28"/>
+          <w:szCs w:val="28"/>
+        </w:rPr>
+        <w:t xml:space="preserve">Has </w:t>
+      </w:r>
+    </w:p>
+    <w:p>
+      <w:pPr>
+        <w:rPr>
+          <w:rFonts w:ascii="ArialNarrow" w:hAnsi="ArialNarrow" w:cs="ArialNarrow"/>
           <w:b/>
           <w:bCs/>
           <w:sz w:val="28"/>
           <w:szCs w:val="28"/>
         </w:rPr>
-        <w:t>Haq</w:t>
-      </w:r>
-      <w:proofErr w:type="spellEnd"/>
-      <w:r>
-        <w:rPr>
-          <w:sz w:val="28"/>
-          <w:szCs w:val="28"/>
-        </w:rPr>
-        <w:t xml:space="preserve"> bearing passport </w:t>
+      </w:pPr>
+      <w:r>
+        <w:rPr>
+          <w:rFonts w:ascii="ArialNarrow" w:hAnsi="ArialNarrow" w:cs="ArialNarrow"/>
+          <w:sz w:val="28"/>
+          <w:szCs w:val="28"/>
+        </w:rPr>
+        <w:t xml:space="preserve">been serving at </w:t>
       </w:r>
       <w:r>
         <w:rPr>
@@ -214,7 +277,7 @@
           <w:sz w:val="28"/>
           <w:szCs w:val="28"/>
         </w:rPr>
-        <w:t>BX0534238</w:t>
+        <w:t>Mugdho Corporation</w:t>
       </w:r>
       <w:r>
         <w:rPr>
@@ -224,19 +287,50 @@
           <w:sz w:val="28"/>
           <w:szCs w:val="28"/>
         </w:rPr>
-        <w:t xml:space="preserve">. </w:t>
-      </w:r>
-      <w:r>
-        <w:rPr>
-          <w:rFonts w:ascii="ArialNarrow" w:hAnsi="ArialNarrow" w:cs="ArialNarrow"/>
-          <w:sz w:val="28"/>
-          <w:szCs w:val="28"/>
-        </w:rPr>
-        <w:t xml:space="preserve">Has </w:t>
-      </w:r>
-    </w:p>
-    <w:p>
-      <w:pPr>
+        <w:t>,</w:t>
+      </w:r>
+      <w:r>
+        <w:rPr>
+          <w:rFonts w:ascii="ArialNarrow" w:hAnsi="ArialNarrow" w:cs="ArialNarrow"/>
+          <w:sz w:val="28"/>
+          <w:szCs w:val="28"/>
+        </w:rPr>
+        <w:t xml:space="preserve"> Natore, Rajshahi</w:t>
+      </w:r>
+      <w:r>
+        <w:rPr>
+          <w:rFonts w:ascii="ArialNarrow" w:hAnsi="ArialNarrow" w:cs="ArialNarrow"/>
+          <w:sz w:val="28"/>
+          <w:szCs w:val="28"/>
+        </w:rPr>
+        <w:t xml:space="preserve">, </w:t>
+      </w:r>
+      <w:r>
+        <w:rPr>
+          <w:rFonts w:ascii="ArialNarrow" w:hAnsi="ArialNarrow" w:cs="ArialNarrow"/>
+          <w:sz w:val="28"/>
+          <w:szCs w:val="28"/>
+        </w:rPr>
+        <w:t>Bangladesh.</w:t>
+      </w:r>
+    </w:p>
+    <w:p>
+      <w:pPr>
+        <w:rPr>
+          <w:rFonts w:ascii="ArialNarrow" w:hAnsi="ArialNarrow" w:cs="ArialNarrow"/>
+          <w:sz w:val="28"/>
+          <w:szCs w:val="28"/>
+        </w:rPr>
+      </w:pPr>
+      <w:r>
+        <w:rPr>
+          <w:rFonts w:ascii="ArialNarrow" w:hAnsi="ArialNarrow" w:cs="ArialNarrow"/>
+          <w:sz w:val="28"/>
+          <w:szCs w:val="28"/>
+        </w:rPr>
+        <w:t xml:space="preserve">At present is in the position </w:t>
+      </w:r>
+      <w:r>
         <w:rPr>
           <w:rFonts w:ascii="ArialNarrow" w:hAnsi="ArialNarrow" w:cs="ArialNarrow"/>
           <w:b/>
@@ -244,16 +338,8 @@
           <w:sz w:val="28"/>
           <w:szCs w:val="28"/>
         </w:rPr>
-      </w:pPr>
-      <w:r>
-        <w:rPr>
-          <w:rFonts w:ascii="ArialNarrow" w:hAnsi="ArialNarrow" w:cs="ArialNarrow"/>
-          <w:sz w:val="28"/>
-          <w:szCs w:val="28"/>
-        </w:rPr>
-        <w:t xml:space="preserve">been serving at </w:t>
-      </w:r>
-      <w:proofErr w:type="spellStart"/>
+        <w:t>of Manager,</w:t>
+      </w:r>
       <w:r>
         <w:rPr>
           <w:rFonts w:ascii="ArialNarrow" w:hAnsi="ArialNarrow" w:cs="ArialNarrow"/>
@@ -262,9 +348,8 @@
           <w:sz w:val="28"/>
           <w:szCs w:val="28"/>
         </w:rPr>
-        <w:t>Mugdho</w:t>
-      </w:r>
-      <w:proofErr w:type="spellEnd"/>
+        <w:t xml:space="preserve"> </w:t>
+      </w:r>
       <w:r>
         <w:rPr>
           <w:rFonts w:ascii="ArialNarrow" w:hAnsi="ArialNarrow" w:cs="ArialNarrow"/>
@@ -273,115 +358,6 @@
           <w:sz w:val="28"/>
           <w:szCs w:val="28"/>
         </w:rPr>
-        <w:t xml:space="preserve"> Corporation</w:t>
-      </w:r>
-      <w:r>
-        <w:rPr>
-          <w:rFonts w:ascii="ArialNarrow" w:hAnsi="ArialNarrow" w:cs="ArialNarrow"/>
-          <w:b/>
-          <w:bCs/>
-          <w:sz w:val="28"/>
-          <w:szCs w:val="28"/>
-        </w:rPr>
-        <w:t>,</w:t>
-      </w:r>
-      <w:r>
-        <w:rPr>
-          <w:rFonts w:ascii="ArialNarrow" w:hAnsi="ArialNarrow" w:cs="ArialNarrow"/>
-          <w:sz w:val="28"/>
-          <w:szCs w:val="28"/>
-        </w:rPr>
-        <w:t xml:space="preserve"> </w:t>
-      </w:r>
-      <w:proofErr w:type="spellStart"/>
-      <w:r>
-        <w:rPr>
-          <w:rFonts w:ascii="ArialNarrow" w:hAnsi="ArialNarrow" w:cs="ArialNarrow"/>
-          <w:sz w:val="28"/>
-          <w:szCs w:val="28"/>
-        </w:rPr>
-        <w:t>Natore</w:t>
-      </w:r>
-      <w:proofErr w:type="spellEnd"/>
-      <w:r>
-        <w:rPr>
-          <w:rFonts w:ascii="ArialNarrow" w:hAnsi="ArialNarrow" w:cs="ArialNarrow"/>
-          <w:sz w:val="28"/>
-          <w:szCs w:val="28"/>
-        </w:rPr>
-        <w:t xml:space="preserve">, </w:t>
-      </w:r>
-      <w:proofErr w:type="spellStart"/>
-      <w:r>
-        <w:rPr>
-          <w:rFonts w:ascii="ArialNarrow" w:hAnsi="ArialNarrow" w:cs="ArialNarrow"/>
-          <w:sz w:val="28"/>
-          <w:szCs w:val="28"/>
-        </w:rPr>
-        <w:t>Rajshahi</w:t>
-      </w:r>
-      <w:proofErr w:type="spellEnd"/>
-      <w:r>
-        <w:rPr>
-          <w:rFonts w:ascii="ArialNarrow" w:hAnsi="ArialNarrow" w:cs="ArialNarrow"/>
-          <w:sz w:val="28"/>
-          <w:szCs w:val="28"/>
-        </w:rPr>
-        <w:t xml:space="preserve">, </w:t>
-      </w:r>
-      <w:r>
-        <w:rPr>
-          <w:rFonts w:ascii="ArialNarrow" w:hAnsi="ArialNarrow" w:cs="ArialNarrow"/>
-          <w:sz w:val="28"/>
-          <w:szCs w:val="28"/>
-        </w:rPr>
-        <w:t>Bangladesh.</w:t>
-      </w:r>
-    </w:p>
-    <w:p>
-      <w:pPr>
-        <w:rPr>
-          <w:rFonts w:ascii="ArialNarrow" w:hAnsi="ArialNarrow" w:cs="ArialNarrow"/>
-          <w:sz w:val="28"/>
-          <w:szCs w:val="28"/>
-        </w:rPr>
-      </w:pPr>
-      <w:r>
-        <w:rPr>
-          <w:rFonts w:ascii="ArialNarrow" w:hAnsi="ArialNarrow" w:cs="ArialNarrow"/>
-          <w:sz w:val="28"/>
-          <w:szCs w:val="28"/>
-        </w:rPr>
-        <w:t xml:space="preserve">At present is in the position </w:t>
-      </w:r>
-      <w:r>
-        <w:rPr>
-          <w:rFonts w:ascii="ArialNarrow" w:hAnsi="ArialNarrow" w:cs="ArialNarrow"/>
-          <w:b/>
-          <w:bCs/>
-          <w:sz w:val="28"/>
-          <w:szCs w:val="28"/>
-        </w:rPr>
-        <w:t>of Manager,</w:t>
-      </w:r>
-      <w:r>
-        <w:rPr>
-          <w:rFonts w:ascii="ArialNarrow" w:hAnsi="ArialNarrow" w:cs="ArialNarrow"/>
-          <w:b/>
-          <w:bCs/>
-          <w:sz w:val="28"/>
-          <w:szCs w:val="28"/>
-        </w:rPr>
-        <w:t xml:space="preserve"> </w:t>
-      </w:r>
-      <w:r>
-        <w:rPr>
-          <w:rFonts w:ascii="ArialNarrow" w:hAnsi="ArialNarrow" w:cs="ArialNarrow"/>
-          <w:b/>
-          <w:bCs/>
-          <w:sz w:val="28"/>
-          <w:szCs w:val="28"/>
-        </w:rPr>
         <w:t>HR &amp; Admin</w:t>
       </w:r>
       <w:r>
@@ -467,8 +443,6 @@
           <w:szCs w:val="28"/>
         </w:rPr>
       </w:pPr>
-      <w:bookmarkStart w:id="0" w:name="_GoBack"/>
-      <w:bookmarkEnd w:id="0"/>
     </w:p>
     <w:p>
       <w:pPr>
@@ -507,18 +481,8 @@
           <w:sz w:val="28"/>
           <w:szCs w:val="28"/>
         </w:rPr>
-        <w:t xml:space="preserve">Abdul Mannan </w:t>
-      </w:r>
-      <w:proofErr w:type="spellStart"/>
-      <w:r>
-        <w:rPr>
-          <w:rFonts w:ascii="ArialNarrow" w:hAnsi="ArialNarrow" w:cs="ArialNarrow"/>
-          <w:sz w:val="28"/>
-          <w:szCs w:val="28"/>
-        </w:rPr>
-        <w:t>Tipu</w:t>
-      </w:r>
-      <w:proofErr w:type="spellEnd"/>
+        <w:t>Abdul Mannan Tipu</w:t>
+      </w:r>
     </w:p>
     <w:sectPr>
       <w:pgSz w:w="12240" w:h="15840"/>
@@ -531,7 +495,7 @@
 </file>
 
 <file path=word/styles.xml><?xml version="1.0" encoding="utf-8"?>
-<w:styles xmlns:mc="http://schemas.openxmlformats.org/markup-compatibility/2006" xmlns:r="http://schemas.openxmlformats.org/officeDocument/2006/relationships" xmlns:w="http://schemas.openxmlformats.org/wordprocessingml/2006/main" xmlns:w14="http://schemas.microsoft.com/office/word/2010/wordml" xmlns:w15="http://schemas.microsoft.com/office/word/2012/wordml" xmlns:w16cid="http://schemas.microsoft.com/office/word/2016/wordml/cid" xmlns:w16se="http://schemas.microsoft.com/office/word/2015/wordml/symex" mc:Ignorable="w14 w15 w16se w16cid">
+<w:styles xmlns:mc="http://schemas.openxmlformats.org/markup-compatibility/2006" xmlns:r="http://schemas.openxmlformats.org/officeDocument/2006/relationships" xmlns:w="http://schemas.openxmlformats.org/wordprocessingml/2006/main" xmlns:w14="http://schemas.microsoft.com/office/word/2010/wordml" xmlns:w15="http://schemas.microsoft.com/office/word/2012/wordml" xmlns:w16cex="http://schemas.microsoft.com/office/word/2018/wordml/cex" xmlns:w16cid="http://schemas.microsoft.com/office/word/2016/wordml/cid" xmlns:w16="http://schemas.microsoft.com/office/word/2018/wordml" xmlns:w16se="http://schemas.microsoft.com/office/word/2015/wordml/symex" mc:Ignorable="w14 w15 w16se w16cid w16 w16cex">
   <w:docDefaults>
     <w:rPrDefault>
       <w:rPr>
@@ -702,7 +666,7 @@
     <w:lsdException w:name="Table Web 2" w:semiHidden="1" w:unhideWhenUsed="1"/>
     <w:lsdException w:name="Table Web 3" w:semiHidden="1" w:unhideWhenUsed="1"/>
     <w:lsdException w:name="Balloon Text" w:semiHidden="1" w:unhideWhenUsed="1"/>
-    <w:lsdException w:name="Table Grid" w:semiHidden="1" w:uiPriority="59" w:unhideWhenUsed="1"/>
+    <w:lsdException w:name="Table Grid" w:uiPriority="59"/>
     <w:lsdException w:name="Table Theme" w:semiHidden="1" w:unhideWhenUsed="1"/>
     <w:lsdException w:name="Placeholder Text" w:semiHidden="1"/>
     <w:lsdException w:name="No Spacing" w:uiPriority="1" w:qFormat="1"/>

</xml_diff>